<commit_message>
Add some final remarks in document.
</commit_message>
<xml_diff>
--- a/Tournament settlement task.docx
+++ b/Tournament settlement task.docx
@@ -1489,79 +1489,28 @@
     </w:p>
     <w:p>
       <w:pPr>
-        <w:spacing w:after="0"/>
-        <w:ind w:firstLine="720"/>
-      </w:pPr>
-      <w:r>
-        <w:t xml:space="preserve">SELECT </w:t>
+        <w:pStyle w:val="ListParagraph"/>
+      </w:pPr>
+      <w:r>
+        <w:t xml:space="preserve">Can be found in file </w:t>
       </w:r>
       <w:proofErr w:type="spellStart"/>
       <w:r>
-        <w:t>playerId</w:t>
+        <w:t>ranking_queries.sql</w:t>
       </w:r>
       <w:proofErr w:type="spellEnd"/>
-      <w:r>
-        <w:t xml:space="preserve">, </w:t>
-      </w:r>
-      <w:proofErr w:type="spellStart"/>
-      <w:r>
-        <w:t>firstName</w:t>
-      </w:r>
-      <w:proofErr w:type="spellEnd"/>
-      <w:r>
-        <w:t xml:space="preserve">, </w:t>
-      </w:r>
-      <w:proofErr w:type="spellStart"/>
-      <w:r>
-        <w:t>lastName</w:t>
-      </w:r>
-      <w:proofErr w:type="spellEnd"/>
-      <w:r>
-        <w:t xml:space="preserve">, email, balance, rank() </w:t>
-      </w:r>
-    </w:p>
-    <w:p>
-      <w:pPr>
-        <w:spacing w:after="0"/>
-        <w:ind w:left="720"/>
-      </w:pPr>
-      <w:r>
-        <w:t xml:space="preserve">OVER (order by balance desc) </w:t>
-      </w:r>
-    </w:p>
-    <w:p>
-      <w:pPr>
-        <w:spacing w:after="0"/>
-        <w:ind w:firstLine="720"/>
-      </w:pPr>
-      <w:r>
-        <w:t>AS 'rank' FROM player;</w:t>
-      </w:r>
-    </w:p>
-    <w:p>
-      <w:pPr>
-        <w:spacing w:after="0"/>
-        <w:ind w:firstLine="720"/>
-      </w:pPr>
-    </w:p>
-    <w:p>
-      <w:pPr>
-        <w:spacing w:after="0"/>
-        <w:ind w:firstLine="720"/>
-      </w:pPr>
-      <w:r>
-        <w:t xml:space="preserve">It can be </w:t>
-      </w:r>
-      <w:r>
-        <w:t>got</w:t>
-      </w:r>
-      <w:r>
-        <w:t xml:space="preserve"> from application as well.</w:t>
-      </w:r>
-    </w:p>
-    <w:p>
-      <w:pPr>
-        <w:spacing w:after="0"/>
+    </w:p>
+    <w:p>
+      <w:pPr>
+        <w:pStyle w:val="ListParagraph"/>
+      </w:pPr>
+      <w:r>
+        <w:t>Can be seen through API.</w:t>
+      </w:r>
+    </w:p>
+    <w:p>
+      <w:pPr>
+        <w:pStyle w:val="ListParagraph"/>
       </w:pPr>
     </w:p>
     <w:p>
@@ -1585,6 +1534,30 @@
       </w:r>
       <w:r>
         <w:t>shows only players with their current standings, not with prize distribution</w:t>
+      </w:r>
+      <w:r>
+        <w:t>.</w:t>
+      </w:r>
+    </w:p>
+    <w:p>
+      <w:pPr>
+        <w:pStyle w:val="ListParagraph"/>
+      </w:pPr>
+      <w:r>
+        <w:t xml:space="preserve">Can be found in file </w:t>
+      </w:r>
+      <w:proofErr w:type="spellStart"/>
+      <w:r>
+        <w:t>ranking_queries.sql</w:t>
+      </w:r>
+      <w:proofErr w:type="spellEnd"/>
+    </w:p>
+    <w:p>
+      <w:pPr>
+        <w:pStyle w:val="ListParagraph"/>
+      </w:pPr>
+      <w:r>
+        <w:t>Can be seen through API.</w:t>
       </w:r>
     </w:p>
     <w:p>
@@ -1795,13 +1768,33 @@
       </w:r>
     </w:p>
     <w:p>
-      <w:r>
-        <w:t>-- Calling this URL from bash starts tournament settling</w:t>
-      </w:r>
-    </w:p>
-    <w:p>
-      <w:r>
-        <w:t xml:space="preserve">-- Parameter provided is </w:t>
+      <w:pPr>
+        <w:pStyle w:val="ListParagraph"/>
+        <w:numPr>
+          <w:ilvl w:val="0"/>
+          <w:numId w:val="9"/>
+        </w:numPr>
+      </w:pPr>
+      <w:r>
+        <w:t xml:space="preserve">Calling this </w:t>
+      </w:r>
+      <w:r>
+        <w:t>API</w:t>
+      </w:r>
+      <w:r>
+        <w:t xml:space="preserve"> from bash starts tournament settling</w:t>
+      </w:r>
+    </w:p>
+    <w:p>
+      <w:pPr>
+        <w:pStyle w:val="ListParagraph"/>
+        <w:numPr>
+          <w:ilvl w:val="0"/>
+          <w:numId w:val="9"/>
+        </w:numPr>
+      </w:pPr>
+      <w:r>
+        <w:t xml:space="preserve">Parameter provided is </w:t>
       </w:r>
       <w:proofErr w:type="spellStart"/>
       <w:r>
@@ -1809,13 +1802,23 @@
       </w:r>
       <w:proofErr w:type="spellEnd"/>
       <w:r>
-        <w:t xml:space="preserve"> which we want to </w:t>
-      </w:r>
-      <w:r>
-        <w:t>settle</w:t>
-      </w:r>
-    </w:p>
-    <w:p>
+        <w:t xml:space="preserve"> which we want to settle</w:t>
+      </w:r>
+      <w:r>
+        <w:t xml:space="preserve">. This is that /1 &lt;- </w:t>
+      </w:r>
+      <w:proofErr w:type="spellStart"/>
+      <w:r>
+        <w:t>tournamentId</w:t>
+      </w:r>
+      <w:proofErr w:type="spellEnd"/>
+    </w:p>
+    <w:p>
+      <w:pPr>
+        <w:rPr>
+          <w:rStyle w:val="Hyperlink"/>
+        </w:rPr>
+      </w:pPr>
       <w:r>
         <w:t xml:space="preserve">curl -X PUT </w:t>
       </w:r>
@@ -1833,12 +1836,19 @@
         <w:pStyle w:val="Heading2"/>
       </w:pPr>
       <w:r>
-        <w:t>Getting the list of players with their rank made out of their balance in player table</w:t>
-      </w:r>
-    </w:p>
-    <w:p>
-      <w:r>
-        <w:t>-- Browser</w:t>
+        <w:t>Getting the list of players with their rank made of their balance in player table</w:t>
+      </w:r>
+    </w:p>
+    <w:p>
+      <w:pPr>
+        <w:pStyle w:val="ListParagraph"/>
+        <w:numPr>
+          <w:ilvl w:val="0"/>
+          <w:numId w:val="10"/>
+        </w:numPr>
+      </w:pPr>
+      <w:r>
+        <w:t>Browser</w:t>
       </w:r>
     </w:p>
     <w:p>
@@ -1852,11 +1862,15 @@
       </w:hyperlink>
     </w:p>
     <w:p>
-      <w:r>
-        <w:t>or</w:t>
-      </w:r>
-      <w:r>
-        <w:t xml:space="preserve"> through bash script</w:t>
+      <w:pPr>
+        <w:pStyle w:val="ListParagraph"/>
+        <w:numPr>
+          <w:ilvl w:val="0"/>
+          <w:numId w:val="10"/>
+        </w:numPr>
+      </w:pPr>
+      <w:r>
+        <w:t>or through bash script</w:t>
       </w:r>
     </w:p>
     <w:p>
@@ -1877,12 +1891,19 @@
         <w:pStyle w:val="Heading2"/>
       </w:pPr>
       <w:r>
-        <w:t>Getting the list of players with their rank made out of their points in some\current running tournament</w:t>
-      </w:r>
-    </w:p>
-    <w:p>
-      <w:r>
-        <w:t>-- Browser</w:t>
+        <w:t>Getting the list of players with their rank made of their points in some\current running tournament</w:t>
+      </w:r>
+    </w:p>
+    <w:p>
+      <w:pPr>
+        <w:pStyle w:val="ListParagraph"/>
+        <w:numPr>
+          <w:ilvl w:val="0"/>
+          <w:numId w:val="10"/>
+        </w:numPr>
+      </w:pPr>
+      <w:r>
+        <w:t>Browser</w:t>
       </w:r>
     </w:p>
     <w:p>
@@ -1896,11 +1917,15 @@
       </w:hyperlink>
     </w:p>
     <w:p>
-      <w:r>
-        <w:t>or through bash script</w:t>
-      </w:r>
-      <w:r>
-        <w:t xml:space="preserve"> </w:t>
+      <w:pPr>
+        <w:pStyle w:val="ListParagraph"/>
+        <w:numPr>
+          <w:ilvl w:val="0"/>
+          <w:numId w:val="10"/>
+        </w:numPr>
+      </w:pPr>
+      <w:r>
+        <w:t xml:space="preserve">or through bash script </w:t>
       </w:r>
     </w:p>
     <w:p>
@@ -1916,7 +1941,19 @@
         </w:r>
       </w:hyperlink>
     </w:p>
-    <w:p/>
+    <w:p>
+      <w:r>
+        <w:t xml:space="preserve">That /1 is </w:t>
+      </w:r>
+      <w:proofErr w:type="spellStart"/>
+      <w:r>
+        <w:t>tournamentId</w:t>
+      </w:r>
+      <w:proofErr w:type="spellEnd"/>
+      <w:r>
+        <w:t xml:space="preserve"> we would like to get the results.</w:t>
+      </w:r>
+    </w:p>
     <w:sectPr>
       <w:pgSz w:w="12240" w:h="15840"/>
       <w:pgMar w:top="1440" w:right="1440" w:bottom="1440" w:left="1440" w:header="720" w:footer="720" w:gutter="0"/>
@@ -2168,6 +2205,118 @@
     </w:lvl>
   </w:abstractNum>
   <w:abstractNum w:abstractNumId="2" w15:restartNumberingAfterBreak="0">
+    <w:nsid w:val="16CA6E7E"/>
+    <w:multiLevelType w:val="hybridMultilevel"/>
+    <w:tmpl w:val="1360A220"/>
+    <w:lvl w:ilvl="0" w:tplc="0024A518">
+      <w:numFmt w:val="bullet"/>
+      <w:lvlText w:val="-"/>
+      <w:lvlJc w:val="left"/>
+      <w:pPr>
+        <w:ind w:left="720" w:hanging="360"/>
+      </w:pPr>
+      <w:rPr>
+        <w:rFonts w:ascii="Calibri" w:eastAsiaTheme="minorHAnsi" w:hAnsi="Calibri" w:cs="Calibri" w:hint="default"/>
+      </w:rPr>
+    </w:lvl>
+    <w:lvl w:ilvl="1" w:tplc="04090003" w:tentative="1">
+      <w:start w:val="1"/>
+      <w:numFmt w:val="bullet"/>
+      <w:lvlText w:val="o"/>
+      <w:lvlJc w:val="left"/>
+      <w:pPr>
+        <w:ind w:left="1440" w:hanging="360"/>
+      </w:pPr>
+      <w:rPr>
+        <w:rFonts w:ascii="Courier New" w:hAnsi="Courier New" w:cs="Courier New" w:hint="default"/>
+      </w:rPr>
+    </w:lvl>
+    <w:lvl w:ilvl="2" w:tplc="04090005" w:tentative="1">
+      <w:start w:val="1"/>
+      <w:numFmt w:val="bullet"/>
+      <w:lvlText w:val=""/>
+      <w:lvlJc w:val="left"/>
+      <w:pPr>
+        <w:ind w:left="2160" w:hanging="360"/>
+      </w:pPr>
+      <w:rPr>
+        <w:rFonts w:ascii="Wingdings" w:hAnsi="Wingdings" w:hint="default"/>
+      </w:rPr>
+    </w:lvl>
+    <w:lvl w:ilvl="3" w:tplc="04090001" w:tentative="1">
+      <w:start w:val="1"/>
+      <w:numFmt w:val="bullet"/>
+      <w:lvlText w:val=""/>
+      <w:lvlJc w:val="left"/>
+      <w:pPr>
+        <w:ind w:left="2880" w:hanging="360"/>
+      </w:pPr>
+      <w:rPr>
+        <w:rFonts w:ascii="Symbol" w:hAnsi="Symbol" w:hint="default"/>
+      </w:rPr>
+    </w:lvl>
+    <w:lvl w:ilvl="4" w:tplc="04090003" w:tentative="1">
+      <w:start w:val="1"/>
+      <w:numFmt w:val="bullet"/>
+      <w:lvlText w:val="o"/>
+      <w:lvlJc w:val="left"/>
+      <w:pPr>
+        <w:ind w:left="3600" w:hanging="360"/>
+      </w:pPr>
+      <w:rPr>
+        <w:rFonts w:ascii="Courier New" w:hAnsi="Courier New" w:cs="Courier New" w:hint="default"/>
+      </w:rPr>
+    </w:lvl>
+    <w:lvl w:ilvl="5" w:tplc="04090005" w:tentative="1">
+      <w:start w:val="1"/>
+      <w:numFmt w:val="bullet"/>
+      <w:lvlText w:val=""/>
+      <w:lvlJc w:val="left"/>
+      <w:pPr>
+        <w:ind w:left="4320" w:hanging="360"/>
+      </w:pPr>
+      <w:rPr>
+        <w:rFonts w:ascii="Wingdings" w:hAnsi="Wingdings" w:hint="default"/>
+      </w:rPr>
+    </w:lvl>
+    <w:lvl w:ilvl="6" w:tplc="04090001" w:tentative="1">
+      <w:start w:val="1"/>
+      <w:numFmt w:val="bullet"/>
+      <w:lvlText w:val=""/>
+      <w:lvlJc w:val="left"/>
+      <w:pPr>
+        <w:ind w:left="5040" w:hanging="360"/>
+      </w:pPr>
+      <w:rPr>
+        <w:rFonts w:ascii="Symbol" w:hAnsi="Symbol" w:hint="default"/>
+      </w:rPr>
+    </w:lvl>
+    <w:lvl w:ilvl="7" w:tplc="04090003" w:tentative="1">
+      <w:start w:val="1"/>
+      <w:numFmt w:val="bullet"/>
+      <w:lvlText w:val="o"/>
+      <w:lvlJc w:val="left"/>
+      <w:pPr>
+        <w:ind w:left="5760" w:hanging="360"/>
+      </w:pPr>
+      <w:rPr>
+        <w:rFonts w:ascii="Courier New" w:hAnsi="Courier New" w:cs="Courier New" w:hint="default"/>
+      </w:rPr>
+    </w:lvl>
+    <w:lvl w:ilvl="8" w:tplc="04090005" w:tentative="1">
+      <w:start w:val="1"/>
+      <w:numFmt w:val="bullet"/>
+      <w:lvlText w:val=""/>
+      <w:lvlJc w:val="left"/>
+      <w:pPr>
+        <w:ind w:left="6480" w:hanging="360"/>
+      </w:pPr>
+      <w:rPr>
+        <w:rFonts w:ascii="Wingdings" w:hAnsi="Wingdings" w:hint="default"/>
+      </w:rPr>
+    </w:lvl>
+  </w:abstractNum>
+  <w:abstractNum w:abstractNumId="3" w15:restartNumberingAfterBreak="0">
     <w:nsid w:val="17276E23"/>
     <w:multiLevelType w:val="multilevel"/>
     <w:tmpl w:val="ED183EEA"/>
@@ -2316,7 +2465,7 @@
       </w:rPr>
     </w:lvl>
   </w:abstractNum>
-  <w:abstractNum w:abstractNumId="3" w15:restartNumberingAfterBreak="0">
+  <w:abstractNum w:abstractNumId="4" w15:restartNumberingAfterBreak="0">
     <w:nsid w:val="1862191E"/>
     <w:multiLevelType w:val="hybridMultilevel"/>
     <w:tmpl w:val="77346C9A"/>
@@ -2405,7 +2554,7 @@
       </w:pPr>
     </w:lvl>
   </w:abstractNum>
-  <w:abstractNum w:abstractNumId="4" w15:restartNumberingAfterBreak="0">
+  <w:abstractNum w:abstractNumId="5" w15:restartNumberingAfterBreak="0">
     <w:nsid w:val="247254CB"/>
     <w:multiLevelType w:val="multilevel"/>
     <w:tmpl w:val="590ECF22"/>
@@ -2554,7 +2703,232 @@
       </w:rPr>
     </w:lvl>
   </w:abstractNum>
-  <w:abstractNum w:abstractNumId="5" w15:restartNumberingAfterBreak="0">
+  <w:abstractNum w:abstractNumId="6" w15:restartNumberingAfterBreak="0">
+    <w:nsid w:val="3A574DF9"/>
+    <w:multiLevelType w:val="hybridMultilevel"/>
+    <w:tmpl w:val="CEBC9D90"/>
+    <w:lvl w:ilvl="0" w:tplc="0024A518">
+      <w:numFmt w:val="bullet"/>
+      <w:lvlText w:val="-"/>
+      <w:lvlJc w:val="left"/>
+      <w:pPr>
+        <w:ind w:left="360" w:hanging="360"/>
+      </w:pPr>
+      <w:rPr>
+        <w:rFonts w:ascii="Calibri" w:eastAsiaTheme="minorHAnsi" w:hAnsi="Calibri" w:cs="Calibri" w:hint="default"/>
+      </w:rPr>
+    </w:lvl>
+    <w:lvl w:ilvl="1" w:tplc="04090003" w:tentative="1">
+      <w:start w:val="1"/>
+      <w:numFmt w:val="bullet"/>
+      <w:lvlText w:val="o"/>
+      <w:lvlJc w:val="left"/>
+      <w:pPr>
+        <w:ind w:left="1080" w:hanging="360"/>
+      </w:pPr>
+      <w:rPr>
+        <w:rFonts w:ascii="Courier New" w:hAnsi="Courier New" w:cs="Courier New" w:hint="default"/>
+      </w:rPr>
+    </w:lvl>
+    <w:lvl w:ilvl="2" w:tplc="04090005" w:tentative="1">
+      <w:start w:val="1"/>
+      <w:numFmt w:val="bullet"/>
+      <w:lvlText w:val=""/>
+      <w:lvlJc w:val="left"/>
+      <w:pPr>
+        <w:ind w:left="1800" w:hanging="360"/>
+      </w:pPr>
+      <w:rPr>
+        <w:rFonts w:ascii="Wingdings" w:hAnsi="Wingdings" w:hint="default"/>
+      </w:rPr>
+    </w:lvl>
+    <w:lvl w:ilvl="3" w:tplc="04090001" w:tentative="1">
+      <w:start w:val="1"/>
+      <w:numFmt w:val="bullet"/>
+      <w:lvlText w:val=""/>
+      <w:lvlJc w:val="left"/>
+      <w:pPr>
+        <w:ind w:left="2520" w:hanging="360"/>
+      </w:pPr>
+      <w:rPr>
+        <w:rFonts w:ascii="Symbol" w:hAnsi="Symbol" w:hint="default"/>
+      </w:rPr>
+    </w:lvl>
+    <w:lvl w:ilvl="4" w:tplc="04090003" w:tentative="1">
+      <w:start w:val="1"/>
+      <w:numFmt w:val="bullet"/>
+      <w:lvlText w:val="o"/>
+      <w:lvlJc w:val="left"/>
+      <w:pPr>
+        <w:ind w:left="3240" w:hanging="360"/>
+      </w:pPr>
+      <w:rPr>
+        <w:rFonts w:ascii="Courier New" w:hAnsi="Courier New" w:cs="Courier New" w:hint="default"/>
+      </w:rPr>
+    </w:lvl>
+    <w:lvl w:ilvl="5" w:tplc="04090005" w:tentative="1">
+      <w:start w:val="1"/>
+      <w:numFmt w:val="bullet"/>
+      <w:lvlText w:val=""/>
+      <w:lvlJc w:val="left"/>
+      <w:pPr>
+        <w:ind w:left="3960" w:hanging="360"/>
+      </w:pPr>
+      <w:rPr>
+        <w:rFonts w:ascii="Wingdings" w:hAnsi="Wingdings" w:hint="default"/>
+      </w:rPr>
+    </w:lvl>
+    <w:lvl w:ilvl="6" w:tplc="04090001" w:tentative="1">
+      <w:start w:val="1"/>
+      <w:numFmt w:val="bullet"/>
+      <w:lvlText w:val=""/>
+      <w:lvlJc w:val="left"/>
+      <w:pPr>
+        <w:ind w:left="4680" w:hanging="360"/>
+      </w:pPr>
+      <w:rPr>
+        <w:rFonts w:ascii="Symbol" w:hAnsi="Symbol" w:hint="default"/>
+      </w:rPr>
+    </w:lvl>
+    <w:lvl w:ilvl="7" w:tplc="04090003" w:tentative="1">
+      <w:start w:val="1"/>
+      <w:numFmt w:val="bullet"/>
+      <w:lvlText w:val="o"/>
+      <w:lvlJc w:val="left"/>
+      <w:pPr>
+        <w:ind w:left="5400" w:hanging="360"/>
+      </w:pPr>
+      <w:rPr>
+        <w:rFonts w:ascii="Courier New" w:hAnsi="Courier New" w:cs="Courier New" w:hint="default"/>
+      </w:rPr>
+    </w:lvl>
+    <w:lvl w:ilvl="8" w:tplc="04090005" w:tentative="1">
+      <w:start w:val="1"/>
+      <w:numFmt w:val="bullet"/>
+      <w:lvlText w:val=""/>
+      <w:lvlJc w:val="left"/>
+      <w:pPr>
+        <w:ind w:left="6120" w:hanging="360"/>
+      </w:pPr>
+      <w:rPr>
+        <w:rFonts w:ascii="Wingdings" w:hAnsi="Wingdings" w:hint="default"/>
+      </w:rPr>
+    </w:lvl>
+  </w:abstractNum>
+  <w:abstractNum w:abstractNumId="7" w15:restartNumberingAfterBreak="0">
+    <w:nsid w:val="5F4D4D34"/>
+    <w:multiLevelType w:val="hybridMultilevel"/>
+    <w:tmpl w:val="1C369D94"/>
+    <w:lvl w:ilvl="0" w:tplc="04090001">
+      <w:start w:val="1"/>
+      <w:numFmt w:val="bullet"/>
+      <w:lvlText w:val=""/>
+      <w:lvlJc w:val="left"/>
+      <w:pPr>
+        <w:ind w:left="720" w:hanging="360"/>
+      </w:pPr>
+      <w:rPr>
+        <w:rFonts w:ascii="Symbol" w:hAnsi="Symbol" w:hint="default"/>
+      </w:rPr>
+    </w:lvl>
+    <w:lvl w:ilvl="1" w:tplc="04090003" w:tentative="1">
+      <w:start w:val="1"/>
+      <w:numFmt w:val="bullet"/>
+      <w:lvlText w:val="o"/>
+      <w:lvlJc w:val="left"/>
+      <w:pPr>
+        <w:ind w:left="1440" w:hanging="360"/>
+      </w:pPr>
+      <w:rPr>
+        <w:rFonts w:ascii="Courier New" w:hAnsi="Courier New" w:cs="Courier New" w:hint="default"/>
+      </w:rPr>
+    </w:lvl>
+    <w:lvl w:ilvl="2" w:tplc="04090005" w:tentative="1">
+      <w:start w:val="1"/>
+      <w:numFmt w:val="bullet"/>
+      <w:lvlText w:val=""/>
+      <w:lvlJc w:val="left"/>
+      <w:pPr>
+        <w:ind w:left="2160" w:hanging="360"/>
+      </w:pPr>
+      <w:rPr>
+        <w:rFonts w:ascii="Wingdings" w:hAnsi="Wingdings" w:hint="default"/>
+      </w:rPr>
+    </w:lvl>
+    <w:lvl w:ilvl="3" w:tplc="04090001" w:tentative="1">
+      <w:start w:val="1"/>
+      <w:numFmt w:val="bullet"/>
+      <w:lvlText w:val=""/>
+      <w:lvlJc w:val="left"/>
+      <w:pPr>
+        <w:ind w:left="2880" w:hanging="360"/>
+      </w:pPr>
+      <w:rPr>
+        <w:rFonts w:ascii="Symbol" w:hAnsi="Symbol" w:hint="default"/>
+      </w:rPr>
+    </w:lvl>
+    <w:lvl w:ilvl="4" w:tplc="04090003" w:tentative="1">
+      <w:start w:val="1"/>
+      <w:numFmt w:val="bullet"/>
+      <w:lvlText w:val="o"/>
+      <w:lvlJc w:val="left"/>
+      <w:pPr>
+        <w:ind w:left="3600" w:hanging="360"/>
+      </w:pPr>
+      <w:rPr>
+        <w:rFonts w:ascii="Courier New" w:hAnsi="Courier New" w:cs="Courier New" w:hint="default"/>
+      </w:rPr>
+    </w:lvl>
+    <w:lvl w:ilvl="5" w:tplc="04090005" w:tentative="1">
+      <w:start w:val="1"/>
+      <w:numFmt w:val="bullet"/>
+      <w:lvlText w:val=""/>
+      <w:lvlJc w:val="left"/>
+      <w:pPr>
+        <w:ind w:left="4320" w:hanging="360"/>
+      </w:pPr>
+      <w:rPr>
+        <w:rFonts w:ascii="Wingdings" w:hAnsi="Wingdings" w:hint="default"/>
+      </w:rPr>
+    </w:lvl>
+    <w:lvl w:ilvl="6" w:tplc="04090001" w:tentative="1">
+      <w:start w:val="1"/>
+      <w:numFmt w:val="bullet"/>
+      <w:lvlText w:val=""/>
+      <w:lvlJc w:val="left"/>
+      <w:pPr>
+        <w:ind w:left="5040" w:hanging="360"/>
+      </w:pPr>
+      <w:rPr>
+        <w:rFonts w:ascii="Symbol" w:hAnsi="Symbol" w:hint="default"/>
+      </w:rPr>
+    </w:lvl>
+    <w:lvl w:ilvl="7" w:tplc="04090003" w:tentative="1">
+      <w:start w:val="1"/>
+      <w:numFmt w:val="bullet"/>
+      <w:lvlText w:val="o"/>
+      <w:lvlJc w:val="left"/>
+      <w:pPr>
+        <w:ind w:left="5760" w:hanging="360"/>
+      </w:pPr>
+      <w:rPr>
+        <w:rFonts w:ascii="Courier New" w:hAnsi="Courier New" w:cs="Courier New" w:hint="default"/>
+      </w:rPr>
+    </w:lvl>
+    <w:lvl w:ilvl="8" w:tplc="04090005" w:tentative="1">
+      <w:start w:val="1"/>
+      <w:numFmt w:val="bullet"/>
+      <w:lvlText w:val=""/>
+      <w:lvlJc w:val="left"/>
+      <w:pPr>
+        <w:ind w:left="6480" w:hanging="360"/>
+      </w:pPr>
+      <w:rPr>
+        <w:rFonts w:ascii="Wingdings" w:hAnsi="Wingdings" w:hint="default"/>
+      </w:rPr>
+    </w:lvl>
+  </w:abstractNum>
+  <w:abstractNum w:abstractNumId="8" w15:restartNumberingAfterBreak="0">
     <w:nsid w:val="71C31A2E"/>
     <w:multiLevelType w:val="hybridMultilevel"/>
     <w:tmpl w:val="47529CE6"/>
@@ -2643,23 +3017,147 @@
       </w:pPr>
     </w:lvl>
   </w:abstractNum>
+  <w:abstractNum w:abstractNumId="9" w15:restartNumberingAfterBreak="0">
+    <w:nsid w:val="7BB51153"/>
+    <w:multiLevelType w:val="hybridMultilevel"/>
+    <w:tmpl w:val="972E49EA"/>
+    <w:lvl w:ilvl="0" w:tplc="0024A518">
+      <w:numFmt w:val="bullet"/>
+      <w:lvlText w:val="-"/>
+      <w:lvlJc w:val="left"/>
+      <w:pPr>
+        <w:ind w:left="360" w:hanging="360"/>
+      </w:pPr>
+      <w:rPr>
+        <w:rFonts w:ascii="Calibri" w:eastAsiaTheme="minorHAnsi" w:hAnsi="Calibri" w:cs="Calibri" w:hint="default"/>
+      </w:rPr>
+    </w:lvl>
+    <w:lvl w:ilvl="1" w:tplc="04090003" w:tentative="1">
+      <w:start w:val="1"/>
+      <w:numFmt w:val="bullet"/>
+      <w:lvlText w:val="o"/>
+      <w:lvlJc w:val="left"/>
+      <w:pPr>
+        <w:ind w:left="1080" w:hanging="360"/>
+      </w:pPr>
+      <w:rPr>
+        <w:rFonts w:ascii="Courier New" w:hAnsi="Courier New" w:cs="Courier New" w:hint="default"/>
+      </w:rPr>
+    </w:lvl>
+    <w:lvl w:ilvl="2" w:tplc="04090005" w:tentative="1">
+      <w:start w:val="1"/>
+      <w:numFmt w:val="bullet"/>
+      <w:lvlText w:val=""/>
+      <w:lvlJc w:val="left"/>
+      <w:pPr>
+        <w:ind w:left="1800" w:hanging="360"/>
+      </w:pPr>
+      <w:rPr>
+        <w:rFonts w:ascii="Wingdings" w:hAnsi="Wingdings" w:hint="default"/>
+      </w:rPr>
+    </w:lvl>
+    <w:lvl w:ilvl="3" w:tplc="04090001" w:tentative="1">
+      <w:start w:val="1"/>
+      <w:numFmt w:val="bullet"/>
+      <w:lvlText w:val=""/>
+      <w:lvlJc w:val="left"/>
+      <w:pPr>
+        <w:ind w:left="2520" w:hanging="360"/>
+      </w:pPr>
+      <w:rPr>
+        <w:rFonts w:ascii="Symbol" w:hAnsi="Symbol" w:hint="default"/>
+      </w:rPr>
+    </w:lvl>
+    <w:lvl w:ilvl="4" w:tplc="04090003" w:tentative="1">
+      <w:start w:val="1"/>
+      <w:numFmt w:val="bullet"/>
+      <w:lvlText w:val="o"/>
+      <w:lvlJc w:val="left"/>
+      <w:pPr>
+        <w:ind w:left="3240" w:hanging="360"/>
+      </w:pPr>
+      <w:rPr>
+        <w:rFonts w:ascii="Courier New" w:hAnsi="Courier New" w:cs="Courier New" w:hint="default"/>
+      </w:rPr>
+    </w:lvl>
+    <w:lvl w:ilvl="5" w:tplc="04090005" w:tentative="1">
+      <w:start w:val="1"/>
+      <w:numFmt w:val="bullet"/>
+      <w:lvlText w:val=""/>
+      <w:lvlJc w:val="left"/>
+      <w:pPr>
+        <w:ind w:left="3960" w:hanging="360"/>
+      </w:pPr>
+      <w:rPr>
+        <w:rFonts w:ascii="Wingdings" w:hAnsi="Wingdings" w:hint="default"/>
+      </w:rPr>
+    </w:lvl>
+    <w:lvl w:ilvl="6" w:tplc="04090001" w:tentative="1">
+      <w:start w:val="1"/>
+      <w:numFmt w:val="bullet"/>
+      <w:lvlText w:val=""/>
+      <w:lvlJc w:val="left"/>
+      <w:pPr>
+        <w:ind w:left="4680" w:hanging="360"/>
+      </w:pPr>
+      <w:rPr>
+        <w:rFonts w:ascii="Symbol" w:hAnsi="Symbol" w:hint="default"/>
+      </w:rPr>
+    </w:lvl>
+    <w:lvl w:ilvl="7" w:tplc="04090003" w:tentative="1">
+      <w:start w:val="1"/>
+      <w:numFmt w:val="bullet"/>
+      <w:lvlText w:val="o"/>
+      <w:lvlJc w:val="left"/>
+      <w:pPr>
+        <w:ind w:left="5400" w:hanging="360"/>
+      </w:pPr>
+      <w:rPr>
+        <w:rFonts w:ascii="Courier New" w:hAnsi="Courier New" w:cs="Courier New" w:hint="default"/>
+      </w:rPr>
+    </w:lvl>
+    <w:lvl w:ilvl="8" w:tplc="04090005" w:tentative="1">
+      <w:start w:val="1"/>
+      <w:numFmt w:val="bullet"/>
+      <w:lvlText w:val=""/>
+      <w:lvlJc w:val="left"/>
+      <w:pPr>
+        <w:ind w:left="6120" w:hanging="360"/>
+      </w:pPr>
+      <w:rPr>
+        <w:rFonts w:ascii="Wingdings" w:hAnsi="Wingdings" w:hint="default"/>
+      </w:rPr>
+    </w:lvl>
+  </w:abstractNum>
   <w:num w:numId="1" w16cid:durableId="953706556">
-    <w:abstractNumId w:val="5"/>
+    <w:abstractNumId w:val="8"/>
   </w:num>
   <w:num w:numId="2" w16cid:durableId="818426087">
-    <w:abstractNumId w:val="3"/>
+    <w:abstractNumId w:val="4"/>
   </w:num>
   <w:num w:numId="3" w16cid:durableId="1690452784">
     <w:abstractNumId w:val="1"/>
   </w:num>
   <w:num w:numId="4" w16cid:durableId="1682583501">
-    <w:abstractNumId w:val="4"/>
+    <w:abstractNumId w:val="5"/>
   </w:num>
   <w:num w:numId="5" w16cid:durableId="2024550226">
-    <w:abstractNumId w:val="2"/>
+    <w:abstractNumId w:val="3"/>
   </w:num>
   <w:num w:numId="6" w16cid:durableId="364331304">
     <w:abstractNumId w:val="0"/>
+  </w:num>
+  <w:num w:numId="7" w16cid:durableId="473789800">
+    <w:abstractNumId w:val="7"/>
+  </w:num>
+  <w:num w:numId="8" w16cid:durableId="967736888">
+    <w:abstractNumId w:val="2"/>
+  </w:num>
+  <w:num w:numId="9" w16cid:durableId="97141824">
+    <w:abstractNumId w:val="9"/>
+  </w:num>
+  <w:num w:numId="10" w16cid:durableId="1491099555">
+    <w:abstractNumId w:val="6"/>
   </w:num>
 </w:numbering>
 </file>

</xml_diff>